<commit_message>
Added: how to menu
</commit_message>
<xml_diff>
--- a/Planning.docx
+++ b/Planning.docx
@@ -282,6 +282,8 @@
             </w:r>
           </w:p>
         </w:tc>
+        <w:bookmarkStart w:id="0" w:name="_GoBack"/>
+        <w:bookmarkEnd w:id="0"/>
       </w:tr>
       <w:tr>
         <w:tc>
@@ -451,6 +453,35 @@
             <w:r>
               <w:t>Keep track of time and position</w:t>
             </w:r>
+            <w:r>
+              <w:t xml:space="preserve"> (1</w:t>
+            </w:r>
+            <w:r>
+              <w:rPr>
+                <w:vertAlign w:val="superscript"/>
+              </w:rPr>
+              <w:t>st</w:t>
+            </w:r>
+            <w:r>
+              <w:t xml:space="preserve"> 2</w:t>
+            </w:r>
+            <w:r>
+              <w:rPr>
+                <w:vertAlign w:val="superscript"/>
+              </w:rPr>
+              <w:t>nd</w:t>
+            </w:r>
+            <w:r>
+              <w:t xml:space="preserve"> </w:t>
+            </w:r>
+            <w:proofErr w:type="spellStart"/>
+            <w:r>
+              <w:t>etc</w:t>
+            </w:r>
+            <w:proofErr w:type="spellEnd"/>
+            <w:r>
+              <w:t>)</w:t>
+            </w:r>
           </w:p>
         </w:tc>
         <w:tc>
@@ -463,16 +494,30 @@
           <w:tcPr>
             <w:tcW w:w="1440" w:type="dxa"/>
           </w:tcPr>
-          <w:p/>
+          <w:p>
+            <w:r>
+              <w:rPr>
+                <w:rStyle w:val="st"/>
+                <w:rFonts w:ascii="Segoe UI Symbol" w:hAnsi="Segoe UI Symbol" w:cs="Segoe UI Symbol"/>
+              </w:rPr>
+              <w:t xml:space="preserve">      </w:t>
+            </w:r>
+            <w:r>
+              <w:rPr>
+                <w:rStyle w:val="st"/>
+                <w:rFonts w:ascii="Segoe UI Symbol" w:hAnsi="Segoe UI Symbol" w:cs="Segoe UI Symbol"/>
+                <w:b/>
+                <w:color w:val="70AD47" w:themeColor="accent6"/>
+              </w:rPr>
+              <w:t xml:space="preserve">   ✓</w:t>
+            </w:r>
+          </w:p>
         </w:tc>
         <w:tc>
           <w:tcPr>
             <w:tcW w:w="2790" w:type="dxa"/>
           </w:tcPr>
-          <w:p>
-            <w:bookmarkStart w:id="0" w:name="_GoBack"/>
-            <w:bookmarkEnd w:id="0"/>
-          </w:p>
+          <w:p/>
         </w:tc>
       </w:tr>
       <w:tr>
@@ -498,7 +543,7 @@
           </w:tcPr>
           <w:p>
             <w:r>
-              <w:t>Create a menu</w:t>
+              <w:t>Create slipping</w:t>
             </w:r>
           </w:p>
         </w:tc>
@@ -512,13 +557,40 @@
           <w:tcPr>
             <w:tcW w:w="1440" w:type="dxa"/>
           </w:tcPr>
-          <w:p/>
+          <w:p>
+            <w:r>
+              <w:rPr>
+                <w:rStyle w:val="st"/>
+                <w:rFonts w:ascii="Segoe UI Symbol" w:hAnsi="Segoe UI Symbol" w:cs="Segoe UI Symbol"/>
+              </w:rPr>
+              <w:t xml:space="preserve">      </w:t>
+            </w:r>
+            <w:r>
+              <w:rPr>
+                <w:rStyle w:val="st"/>
+                <w:rFonts w:ascii="Segoe UI Symbol" w:hAnsi="Segoe UI Symbol" w:cs="Segoe UI Symbol"/>
+                <w:b/>
+                <w:color w:val="70AD47" w:themeColor="accent6"/>
+              </w:rPr>
+              <w:t xml:space="preserve">   ✓</w:t>
+            </w:r>
+          </w:p>
         </w:tc>
         <w:tc>
           <w:tcPr>
             <w:tcW w:w="2790" w:type="dxa"/>
           </w:tcPr>
-          <w:p/>
+          <w:p>
+            <w:r>
+              <w:t xml:space="preserve">By pressing </w:t>
+            </w:r>
+            <w:r>
+              <w:t>B</w:t>
+            </w:r>
+            <w:r>
+              <w:t xml:space="preserve"> you slow down to take the corners better</w:t>
+            </w:r>
+          </w:p>
         </w:tc>
       </w:tr>
       <w:tr>
@@ -544,7 +616,7 @@
           </w:tcPr>
           <w:p>
             <w:r>
-              <w:t>Create slipping</w:t>
+              <w:t>Create a menu</w:t>
             </w:r>
           </w:p>
         </w:tc>

</xml_diff>

<commit_message>
added : flag sprite
</commit_message>
<xml_diff>
--- a/Planning.docx
+++ b/Planning.docx
@@ -282,8 +282,6 @@
             </w:r>
           </w:p>
         </w:tc>
-        <w:bookmarkStart w:id="0" w:name="_GoBack"/>
-        <w:bookmarkEnd w:id="0"/>
       </w:tr>
       <w:tr>
         <w:tc>
@@ -451,7 +449,10 @@
               <w:t xml:space="preserve"> </w:t>
             </w:r>
             <w:r>
-              <w:t>Keep track of time and position</w:t>
+              <w:t xml:space="preserve">Keep track of </w:t>
+            </w:r>
+            <w:r>
+              <w:t xml:space="preserve"> position</w:t>
             </w:r>
             <w:r>
               <w:t xml:space="preserve"> (1</w:t>
@@ -616,7 +617,10 @@
           </w:tcPr>
           <w:p>
             <w:r>
-              <w:t>Create a menu</w:t>
+              <w:t>Keep track of time</w:t>
+            </w:r>
+            <w:r>
+              <w:t xml:space="preserve"> </w:t>
             </w:r>
           </w:p>
         </w:tc>
@@ -662,7 +666,12 @@
           </w:tcPr>
           <w:p>
             <w:r>
-              <w:t>Add art in the game</w:t>
+              <w:t>Make a menu</w:t>
+            </w:r>
+            <w:bookmarkStart w:id="0" w:name="_GoBack"/>
+            <w:bookmarkEnd w:id="0"/>
+            <w:r>
+              <w:t xml:space="preserve"> </w:t>
             </w:r>
           </w:p>
         </w:tc>

</xml_diff>